<commit_message>
correção do emplate residencia_propria_new
</commit_message>
<xml_diff>
--- a/resources/templates/residencia_propria_new.docx
+++ b/resources/templates/residencia_propria_new.docx
@@ -19,19 +19,6 @@
     </w:p>
     <w:p>
       <w:pPr>
-        <w:spacing w:after="125" w:line="259" w:lineRule="auto"/>
-        <w:ind w:right="3"/>
-        <w:jc w:val="center"/>
-      </w:pPr>
-      <w:r>
-        <w:rPr>
-          <w:sz w:val="21"/>
-        </w:rPr>
-        <w:t xml:space="preserve">(preencher com letra de forma) </w:t>
-      </w:r>
-    </w:p>
-    <w:p>
-      <w:pPr>
         <w:spacing w:after="355" w:line="259" w:lineRule="auto"/>
         <w:ind w:left="11"/>
         <w:jc w:val="center"/>
@@ -44,13 +31,13 @@
         <mc:AlternateContent>
           <mc:Choice Requires="wps">
             <w:drawing>
-              <wp:anchor distT="0" distB="0" distL="114300" distR="114300" simplePos="0" relativeHeight="251659264" behindDoc="0" locked="0" layoutInCell="1" allowOverlap="1" wp14:anchorId="16F6CF6A" wp14:editId="1C5C8C8A">
+              <wp:anchor distT="0" distB="0" distL="114300" distR="114300" simplePos="0" relativeHeight="251659264" behindDoc="0" locked="0" layoutInCell="1" allowOverlap="1" wp14:anchorId="16F6CF6A" wp14:editId="7350EEBB">
                 <wp:simplePos x="0" y="0"/>
                 <wp:positionH relativeFrom="column">
-                  <wp:posOffset>211827</wp:posOffset>
+                  <wp:posOffset>340683</wp:posOffset>
                 </wp:positionH>
                 <wp:positionV relativeFrom="paragraph">
-                  <wp:posOffset>360788</wp:posOffset>
+                  <wp:posOffset>365041</wp:posOffset>
                 </wp:positionV>
                 <wp:extent cx="4675517" cy="270344"/>
                 <wp:effectExtent l="0" t="0" r="0" b="0"/>
@@ -121,7 +108,7 @@
                 <v:stroke joinstyle="miter"/>
                 <v:path gradientshapeok="t" o:connecttype="rect"/>
               </v:shapetype>
-              <v:shape id="Caixa de Texto 1" o:spid="_x0000_s1026" type="#_x0000_t202" style="position:absolute;left:0;text-align:left;margin-left:16.7pt;margin-top:28.4pt;width:368.15pt;height:21.3pt;z-index:251659264;visibility:visible;mso-wrap-style:square;mso-width-percent:0;mso-height-percent:0;mso-wrap-distance-left:9pt;mso-wrap-distance-top:0;mso-wrap-distance-right:9pt;mso-wrap-distance-bottom:0;mso-position-horizontal:absolute;mso-position-horizontal-relative:text;mso-position-vertical:absolute;mso-position-vertical-relative:text;mso-width-percent:0;mso-height-percent:0;mso-width-relative:margin;mso-height-relative:margin;v-text-anchor:top" o:gfxdata="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" filled="f" stroked="f">
+              <v:shape id="Caixa de Texto 1" o:spid="_x0000_s1026" type="#_x0000_t202" style="position:absolute;left:0;text-align:left;margin-left:26.85pt;margin-top:28.75pt;width:368.15pt;height:21.3pt;z-index:251659264;visibility:visible;mso-wrap-style:square;mso-width-percent:0;mso-height-percent:0;mso-wrap-distance-left:9pt;mso-wrap-distance-top:0;mso-wrap-distance-right:9pt;mso-wrap-distance-bottom:0;mso-position-horizontal:absolute;mso-position-horizontal-relative:text;mso-position-vertical:absolute;mso-position-vertical-relative:text;mso-width-percent:0;mso-height-percent:0;mso-width-relative:margin;mso-height-relative:margin;v-text-anchor:top" o:gfxdata="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" filled="f" stroked="f">
                 <v:textbox>
                   <w:txbxContent>
                     <w:p>
@@ -144,6 +131,429 @@
       </w:r>
     </w:p>
     <w:p>
+      <w:r>
+        <w:rPr>
+          <w:b/>
+          <w:noProof/>
+        </w:rPr>
+        <mc:AlternateContent>
+          <mc:Choice Requires="wps">
+            <w:drawing>
+              <wp:anchor distT="0" distB="0" distL="114300" distR="114300" simplePos="0" relativeHeight="251660288" behindDoc="0" locked="0" layoutInCell="1" allowOverlap="1" wp14:anchorId="0A09468B" wp14:editId="37642296">
+                <wp:simplePos x="0" y="0"/>
+                <wp:positionH relativeFrom="column">
+                  <wp:posOffset>1039711</wp:posOffset>
+                </wp:positionH>
+                <wp:positionV relativeFrom="paragraph">
+                  <wp:posOffset>302895</wp:posOffset>
+                </wp:positionV>
+                <wp:extent cx="1337094" cy="276046"/>
+                <wp:effectExtent l="0" t="0" r="0" b="0"/>
+                <wp:wrapNone/>
+                <wp:docPr id="1865281912" name="Caixa de Texto 2"/>
+                <wp:cNvGraphicFramePr/>
+                <a:graphic xmlns:a="http://schemas.openxmlformats.org/drawingml/2006/main">
+                  <a:graphicData uri="http://schemas.microsoft.com/office/word/2010/wordprocessingShape">
+                    <wps:wsp>
+                      <wps:cNvSpPr txBox="1"/>
+                      <wps:spPr>
+                        <a:xfrm>
+                          <a:off x="0" y="0"/>
+                          <a:ext cx="1337094" cy="276046"/>
+                        </a:xfrm>
+                        <a:prstGeom prst="rect">
+                          <a:avLst/>
+                        </a:prstGeom>
+                        <a:noFill/>
+                        <a:ln>
+                          <a:noFill/>
+                        </a:ln>
+                      </wps:spPr>
+                      <wps:style>
+                        <a:lnRef idx="0">
+                          <a:scrgbClr r="0" g="0" b="0"/>
+                        </a:lnRef>
+                        <a:fillRef idx="0">
+                          <a:scrgbClr r="0" g="0" b="0"/>
+                        </a:fillRef>
+                        <a:effectRef idx="0">
+                          <a:scrgbClr r="0" g="0" b="0"/>
+                        </a:effectRef>
+                        <a:fontRef idx="minor">
+                          <a:schemeClr val="dk1"/>
+                        </a:fontRef>
+                      </wps:style>
+                      <wps:txbx>
+                        <w:txbxContent>
+                          <w:p>
+                            <w:r>
+                              <w:t>${</w:t>
+                            </w:r>
+                            <w:r>
+                              <w:t>COUNTRY</w:t>
+                            </w:r>
+                            <w:r>
+                              <w:t>}</w:t>
+                            </w:r>
+                          </w:p>
+                        </w:txbxContent>
+                      </wps:txbx>
+                      <wps:bodyPr rot="0" spcFirstLastPara="0" vertOverflow="overflow" horzOverflow="overflow" vert="horz" wrap="square" lIns="91440" tIns="45720" rIns="91440" bIns="45720" numCol="1" spcCol="0" rtlCol="0" fromWordArt="0" anchor="t" anchorCtr="0" forceAA="0" compatLnSpc="1">
+                        <a:prstTxWarp prst="textNoShape">
+                          <a:avLst/>
+                        </a:prstTxWarp>
+                        <a:noAutofit/>
+                      </wps:bodyPr>
+                    </wps:wsp>
+                  </a:graphicData>
+                </a:graphic>
+                <wp14:sizeRelV relativeFrom="margin">
+                  <wp14:pctHeight>0</wp14:pctHeight>
+                </wp14:sizeRelV>
+              </wp:anchor>
+            </w:drawing>
+          </mc:Choice>
+          <mc:Fallback>
+            <w:pict>
+              <v:shape w14:anchorId="0A09468B" id="Caixa de Texto 2" o:spid="_x0000_s1027" type="#_x0000_t202" style="position:absolute;left:0;text-align:left;margin-left:81.85pt;margin-top:23.85pt;width:105.3pt;height:21.75pt;z-index:251660288;visibility:visible;mso-wrap-style:square;mso-height-percent:0;mso-wrap-distance-left:9pt;mso-wrap-distance-top:0;mso-wrap-distance-right:9pt;mso-wrap-distance-bottom:0;mso-position-horizontal:absolute;mso-position-horizontal-relative:text;mso-position-vertical:absolute;mso-position-vertical-relative:text;mso-height-percent:0;mso-height-relative:margin;v-text-anchor:top" o:gfxdata="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" filled="f" stroked="f">
+                <v:textbox>
+                  <w:txbxContent>
+                    <w:p>
+                      <w:r>
+                        <w:t>${</w:t>
+                      </w:r>
+                      <w:r>
+                        <w:t>COUNTRY</w:t>
+                      </w:r>
+                      <w:r>
+                        <w:t>}</w:t>
+                      </w:r>
+                    </w:p>
+                  </w:txbxContent>
+                </v:textbox>
+              </v:shape>
+            </w:pict>
+          </mc:Fallback>
+        </mc:AlternateContent>
+      </w:r>
+      <w:r>
+        <w:rPr>
+          <w:b/>
+          <w:noProof/>
+        </w:rPr>
+        <mc:AlternateContent>
+          <mc:Choice Requires="wps">
+            <w:drawing>
+              <wp:anchor distT="0" distB="0" distL="114300" distR="114300" simplePos="0" relativeHeight="251662336" behindDoc="0" locked="0" layoutInCell="1" allowOverlap="1" wp14:anchorId="72133C8F" wp14:editId="14DDC968">
+                <wp:simplePos x="0" y="0"/>
+                <wp:positionH relativeFrom="column">
+                  <wp:posOffset>598757</wp:posOffset>
+                </wp:positionH>
+                <wp:positionV relativeFrom="paragraph">
+                  <wp:posOffset>643890</wp:posOffset>
+                </wp:positionV>
+                <wp:extent cx="1035170" cy="284672"/>
+                <wp:effectExtent l="0" t="0" r="0" b="1270"/>
+                <wp:wrapNone/>
+                <wp:docPr id="1989039826" name="Caixa de Texto 5"/>
+                <wp:cNvGraphicFramePr/>
+                <a:graphic xmlns:a="http://schemas.openxmlformats.org/drawingml/2006/main">
+                  <a:graphicData uri="http://schemas.microsoft.com/office/word/2010/wordprocessingShape">
+                    <wps:wsp>
+                      <wps:cNvSpPr txBox="1"/>
+                      <wps:spPr>
+                        <a:xfrm>
+                          <a:off x="0" y="0"/>
+                          <a:ext cx="1035170" cy="284672"/>
+                        </a:xfrm>
+                        <a:prstGeom prst="rect">
+                          <a:avLst/>
+                        </a:prstGeom>
+                        <a:noFill/>
+                        <a:ln>
+                          <a:noFill/>
+                        </a:ln>
+                      </wps:spPr>
+                      <wps:style>
+                        <a:lnRef idx="0">
+                          <a:scrgbClr r="0" g="0" b="0"/>
+                        </a:lnRef>
+                        <a:fillRef idx="0">
+                          <a:scrgbClr r="0" g="0" b="0"/>
+                        </a:fillRef>
+                        <a:effectRef idx="0">
+                          <a:scrgbClr r="0" g="0" b="0"/>
+                        </a:effectRef>
+                        <a:fontRef idx="minor">
+                          <a:schemeClr val="dk1"/>
+                        </a:fontRef>
+                      </wps:style>
+                      <wps:txbx>
+                        <w:txbxContent>
+                          <w:p>
+                            <w:r>
+                              <w:t>${</w:t>
+                            </w:r>
+                            <w:r>
+                              <w:t>ISSUER</w:t>
+                            </w:r>
+                            <w:r>
+                              <w:t>}</w:t>
+                            </w:r>
+                          </w:p>
+                        </w:txbxContent>
+                      </wps:txbx>
+                      <wps:bodyPr rot="0" spcFirstLastPara="0" vertOverflow="overflow" horzOverflow="overflow" vert="horz" wrap="square" lIns="91440" tIns="45720" rIns="91440" bIns="45720" numCol="1" spcCol="0" rtlCol="0" fromWordArt="0" anchor="t" anchorCtr="0" forceAA="0" compatLnSpc="1">
+                        <a:prstTxWarp prst="textNoShape">
+                          <a:avLst/>
+                        </a:prstTxWarp>
+                        <a:noAutofit/>
+                      </wps:bodyPr>
+                    </wps:wsp>
+                  </a:graphicData>
+                </a:graphic>
+                <wp14:sizeRelH relativeFrom="margin">
+                  <wp14:pctWidth>0</wp14:pctWidth>
+                </wp14:sizeRelH>
+                <wp14:sizeRelV relativeFrom="margin">
+                  <wp14:pctHeight>0</wp14:pctHeight>
+                </wp14:sizeRelV>
+              </wp:anchor>
+            </w:drawing>
+          </mc:Choice>
+          <mc:Fallback>
+            <w:pict>
+              <v:shape w14:anchorId="72133C8F" id="Caixa de Texto 5" o:spid="_x0000_s1028" type="#_x0000_t202" style="position:absolute;left:0;text-align:left;margin-left:47.15pt;margin-top:50.7pt;width:81.5pt;height:22.4pt;z-index:251662336;visibility:visible;mso-wrap-style:square;mso-width-percent:0;mso-height-percent:0;mso-wrap-distance-left:9pt;mso-wrap-distance-top:0;mso-wrap-distance-right:9pt;mso-wrap-distance-bottom:0;mso-position-horizontal:absolute;mso-position-horizontal-relative:text;mso-position-vertical:absolute;mso-position-vertical-relative:text;mso-width-percent:0;mso-height-percent:0;mso-width-relative:margin;mso-height-relative:margin;v-text-anchor:top" o:gfxdata="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" filled="f" stroked="f">
+                <v:textbox>
+                  <w:txbxContent>
+                    <w:p>
+                      <w:r>
+                        <w:t>${</w:t>
+                      </w:r>
+                      <w:r>
+                        <w:t>ISSUER</w:t>
+                      </w:r>
+                      <w:r>
+                        <w:t>}</w:t>
+                      </w:r>
+                    </w:p>
+                  </w:txbxContent>
+                </v:textbox>
+              </v:shape>
+            </w:pict>
+          </mc:Fallback>
+        </mc:AlternateContent>
+      </w:r>
+      <w:r>
+        <w:rPr>
+          <w:b/>
+          <w:noProof/>
+        </w:rPr>
+        <mc:AlternateContent>
+          <mc:Choice Requires="wps">
+            <w:drawing>
+              <wp:anchor distT="0" distB="0" distL="114300" distR="114300" simplePos="0" relativeHeight="251661312" behindDoc="0" locked="0" layoutInCell="1" allowOverlap="1" wp14:anchorId="5321EB3C" wp14:editId="2CBAEDCE">
+                <wp:simplePos x="0" y="0"/>
+                <wp:positionH relativeFrom="column">
+                  <wp:posOffset>3497903</wp:posOffset>
+                </wp:positionH>
+                <wp:positionV relativeFrom="paragraph">
+                  <wp:posOffset>298186</wp:posOffset>
+                </wp:positionV>
+                <wp:extent cx="1164566" cy="284480"/>
+                <wp:effectExtent l="0" t="0" r="0" b="1270"/>
+                <wp:wrapNone/>
+                <wp:docPr id="410762262" name="Caixa de Texto 4"/>
+                <wp:cNvGraphicFramePr/>
+                <a:graphic xmlns:a="http://schemas.openxmlformats.org/drawingml/2006/main">
+                  <a:graphicData uri="http://schemas.microsoft.com/office/word/2010/wordprocessingShape">
+                    <wps:wsp>
+                      <wps:cNvSpPr txBox="1"/>
+                      <wps:spPr>
+                        <a:xfrm>
+                          <a:off x="0" y="0"/>
+                          <a:ext cx="1164566" cy="284480"/>
+                        </a:xfrm>
+                        <a:prstGeom prst="rect">
+                          <a:avLst/>
+                        </a:prstGeom>
+                        <a:noFill/>
+                        <a:ln>
+                          <a:noFill/>
+                        </a:ln>
+                      </wps:spPr>
+                      <wps:style>
+                        <a:lnRef idx="0">
+                          <a:scrgbClr r="0" g="0" b="0"/>
+                        </a:lnRef>
+                        <a:fillRef idx="0">
+                          <a:scrgbClr r="0" g="0" b="0"/>
+                        </a:fillRef>
+                        <a:effectRef idx="0">
+                          <a:scrgbClr r="0" g="0" b="0"/>
+                        </a:effectRef>
+                        <a:fontRef idx="minor">
+                          <a:schemeClr val="dk1"/>
+                        </a:fontRef>
+                      </wps:style>
+                      <wps:txbx>
+                        <w:txbxContent>
+                          <w:p>
+                            <w:r>
+                              <w:t>${</w:t>
+                            </w:r>
+                            <w:r>
+                              <w:t>RG</w:t>
+                            </w:r>
+                            <w:r>
+                              <w:t>}</w:t>
+                            </w:r>
+                          </w:p>
+                        </w:txbxContent>
+                      </wps:txbx>
+                      <wps:bodyPr rot="0" spcFirstLastPara="0" vertOverflow="overflow" horzOverflow="overflow" vert="horz" wrap="square" lIns="91440" tIns="45720" rIns="91440" bIns="45720" numCol="1" spcCol="0" rtlCol="0" fromWordArt="0" anchor="t" anchorCtr="0" forceAA="0" compatLnSpc="1">
+                        <a:prstTxWarp prst="textNoShape">
+                          <a:avLst/>
+                        </a:prstTxWarp>
+                        <a:noAutofit/>
+                      </wps:bodyPr>
+                    </wps:wsp>
+                  </a:graphicData>
+                </a:graphic>
+                <wp14:sizeRelH relativeFrom="margin">
+                  <wp14:pctWidth>0</wp14:pctWidth>
+                </wp14:sizeRelH>
+              </wp:anchor>
+            </w:drawing>
+          </mc:Choice>
+          <mc:Fallback>
+            <w:pict>
+              <v:shape w14:anchorId="5321EB3C" id="Caixa de Texto 4" o:spid="_x0000_s1029" type="#_x0000_t202" style="position:absolute;left:0;text-align:left;margin-left:275.45pt;margin-top:23.5pt;width:91.7pt;height:22.4pt;z-index:251661312;visibility:visible;mso-wrap-style:square;mso-width-percent:0;mso-wrap-distance-left:9pt;mso-wrap-distance-top:0;mso-wrap-distance-right:9pt;mso-wrap-distance-bottom:0;mso-position-horizontal:absolute;mso-position-horizontal-relative:text;mso-position-vertical:absolute;mso-position-vertical-relative:text;mso-width-percent:0;mso-width-relative:margin;v-text-anchor:top" o:gfxdata="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" filled="f" stroked="f">
+                <v:textbox>
+                  <w:txbxContent>
+                    <w:p>
+                      <w:r>
+                        <w:t>${</w:t>
+                      </w:r>
+                      <w:r>
+                        <w:t>RG</w:t>
+                      </w:r>
+                      <w:r>
+                        <w:t>}</w:t>
+                      </w:r>
+                    </w:p>
+                  </w:txbxContent>
+                </v:textbox>
+              </v:shape>
+            </w:pict>
+          </mc:Fallback>
+        </mc:AlternateContent>
+      </w:r>
+      <w:r>
+        <w:rPr>
+          <w:b/>
+          <w:noProof/>
+        </w:rPr>
+        <mc:AlternateContent>
+          <mc:Choice Requires="wps">
+            <w:drawing>
+              <wp:anchor distT="0" distB="0" distL="114300" distR="114300" simplePos="0" relativeHeight="251663360" behindDoc="0" locked="0" layoutInCell="1" allowOverlap="1" wp14:anchorId="2B0229CB" wp14:editId="79F86906">
+                <wp:simplePos x="0" y="0"/>
+                <wp:positionH relativeFrom="column">
+                  <wp:posOffset>1729764</wp:posOffset>
+                </wp:positionH>
+                <wp:positionV relativeFrom="paragraph">
+                  <wp:posOffset>635898</wp:posOffset>
+                </wp:positionV>
+                <wp:extent cx="1414732" cy="310551"/>
+                <wp:effectExtent l="0" t="0" r="0" b="0"/>
+                <wp:wrapNone/>
+                <wp:docPr id="1870584475" name="Caixa de Texto 6"/>
+                <wp:cNvGraphicFramePr/>
+                <a:graphic xmlns:a="http://schemas.openxmlformats.org/drawingml/2006/main">
+                  <a:graphicData uri="http://schemas.microsoft.com/office/word/2010/wordprocessingShape">
+                    <wps:wsp>
+                      <wps:cNvSpPr txBox="1"/>
+                      <wps:spPr>
+                        <a:xfrm>
+                          <a:off x="0" y="0"/>
+                          <a:ext cx="1414732" cy="310551"/>
+                        </a:xfrm>
+                        <a:prstGeom prst="rect">
+                          <a:avLst/>
+                        </a:prstGeom>
+                        <a:noFill/>
+                        <a:ln>
+                          <a:noFill/>
+                        </a:ln>
+                      </wps:spPr>
+                      <wps:style>
+                        <a:lnRef idx="0">
+                          <a:scrgbClr r="0" g="0" b="0"/>
+                        </a:lnRef>
+                        <a:fillRef idx="0">
+                          <a:scrgbClr r="0" g="0" b="0"/>
+                        </a:fillRef>
+                        <a:effectRef idx="0">
+                          <a:scrgbClr r="0" g="0" b="0"/>
+                        </a:effectRef>
+                        <a:fontRef idx="minor">
+                          <a:schemeClr val="dk1"/>
+                        </a:fontRef>
+                      </wps:style>
+                      <wps:txbx>
+                        <w:txbxContent>
+                          <w:p>
+                            <w:r>
+                              <w:t>${</w:t>
+                            </w:r>
+                            <w:r>
+                              <w:t>CPF</w:t>
+                            </w:r>
+                            <w:r>
+                              <w:t>}</w:t>
+                            </w:r>
+                          </w:p>
+                        </w:txbxContent>
+                      </wps:txbx>
+                      <wps:bodyPr rot="0" spcFirstLastPara="0" vertOverflow="overflow" horzOverflow="overflow" vert="horz" wrap="square" lIns="91440" tIns="45720" rIns="91440" bIns="45720" numCol="1" spcCol="0" rtlCol="0" fromWordArt="0" anchor="t" anchorCtr="0" forceAA="0" compatLnSpc="1">
+                        <a:prstTxWarp prst="textNoShape">
+                          <a:avLst/>
+                        </a:prstTxWarp>
+                        <a:noAutofit/>
+                      </wps:bodyPr>
+                    </wps:wsp>
+                  </a:graphicData>
+                </a:graphic>
+                <wp14:sizeRelV relativeFrom="margin">
+                  <wp14:pctHeight>0</wp14:pctHeight>
+                </wp14:sizeRelV>
+              </wp:anchor>
+            </w:drawing>
+          </mc:Choice>
+          <mc:Fallback>
+            <w:pict>
+              <v:shape w14:anchorId="2B0229CB" id="Caixa de Texto 6" o:spid="_x0000_s1030" type="#_x0000_t202" style="position:absolute;left:0;text-align:left;margin-left:136.2pt;margin-top:50.05pt;width:111.4pt;height:24.45pt;z-index:251663360;visibility:visible;mso-wrap-style:square;mso-height-percent:0;mso-wrap-distance-left:9pt;mso-wrap-distance-top:0;mso-wrap-distance-right:9pt;mso-wrap-distance-bottom:0;mso-position-horizontal:absolute;mso-position-horizontal-relative:text;mso-position-vertical:absolute;mso-position-vertical-relative:text;mso-height-percent:0;mso-height-relative:margin;v-text-anchor:top" o:gfxdata="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" filled="f" stroked="f">
+                <v:textbox>
+                  <w:txbxContent>
+                    <w:p>
+                      <w:r>
+                        <w:t>${</w:t>
+                      </w:r>
+                      <w:r>
+                        <w:t>CPF</w:t>
+                      </w:r>
+                      <w:r>
+                        <w:t>}</w:t>
+                      </w:r>
+                    </w:p>
+                  </w:txbxContent>
+                </v:textbox>
+              </v:shape>
+            </w:pict>
+          </mc:Fallback>
+        </mc:AlternateContent>
+      </w:r>
       <w:r>
         <w:rPr>
           <w:b/>
@@ -246,11 +656,7 @@
           </mc:Choice>
           <mc:Fallback>
             <w:pict>
-              <v:shapetype w14:anchorId="2B51696E" id="_x0000_t202" coordsize="21600,21600" o:spt="202" path="m,l,21600r21600,l21600,xe">
-                <v:stroke joinstyle="miter"/>
-                <v:path gradientshapeok="t" o:connecttype="rect"/>
-              </v:shapetype>
-              <v:shape id="Caixa de Texto 8" o:spid="_x0000_s1027" type="#_x0000_t202" style="position:absolute;left:0;text-align:left;margin-left:25.55pt;margin-top:217.9pt;width:210.55pt;height:25.65pt;z-index:251665408;visibility:visible;mso-wrap-style:square;mso-width-percent:0;mso-height-percent:0;mso-wrap-distance-left:9pt;mso-wrap-distance-top:0;mso-wrap-distance-right:9pt;mso-wrap-distance-bottom:0;mso-position-horizontal:absolute;mso-position-horizontal-relative:text;mso-position-vertical:absolute;mso-position-vertical-relative:text;mso-width-percent:0;mso-height-percent:0;mso-width-relative:margin;mso-height-relative:margin;v-text-anchor:top" o:gfxdata="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" filled="f" stroked="f">
+              <v:shape w14:anchorId="2B51696E" id="Caixa de Texto 8" o:spid="_x0000_s1031" type="#_x0000_t202" style="position:absolute;left:0;text-align:left;margin-left:25.55pt;margin-top:217.9pt;width:210.55pt;height:25.65pt;z-index:251665408;visibility:visible;mso-wrap-style:square;mso-width-percent:0;mso-height-percent:0;mso-wrap-distance-left:9pt;mso-wrap-distance-top:0;mso-wrap-distance-right:9pt;mso-wrap-distance-bottom:0;mso-position-horizontal:absolute;mso-position-horizontal-relative:text;mso-position-vertical:absolute;mso-position-vertical-relative:text;mso-width-percent:0;mso-height-percent:0;mso-width-relative:margin;mso-height-relative:margin;v-text-anchor:top" o:gfxdata="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" filled="f" stroked="f">
                 <v:textbox>
                   <w:txbxContent>
                     <w:p>
@@ -364,7 +770,7 @@
           </mc:Choice>
           <mc:Fallback>
             <w:pict>
-              <v:shape w14:anchorId="7568324F" id="Caixa de Texto 10" o:spid="_x0000_s1028" type="#_x0000_t202" style="position:absolute;left:0;text-align:left;margin-left:43.85pt;margin-top:244.4pt;width:119.5pt;height:23.1pt;z-index:251667456;visibility:visible;mso-wrap-style:square;mso-height-percent:0;mso-wrap-distance-left:9pt;mso-wrap-distance-top:0;mso-wrap-distance-right:9pt;mso-wrap-distance-bottom:0;mso-position-horizontal:absolute;mso-position-horizontal-relative:text;mso-position-vertical:absolute;mso-position-vertical-relative:text;mso-height-percent:0;mso-height-relative:margin;v-text-anchor:top" o:gfxdata="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" filled="f" stroked="f">
+              <v:shape w14:anchorId="7568324F" id="Caixa de Texto 10" o:spid="_x0000_s1032" type="#_x0000_t202" style="position:absolute;left:0;text-align:left;margin-left:43.85pt;margin-top:244.4pt;width:119.5pt;height:23.1pt;z-index:251667456;visibility:visible;mso-wrap-style:square;mso-height-percent:0;mso-wrap-distance-left:9pt;mso-wrap-distance-top:0;mso-wrap-distance-right:9pt;mso-wrap-distance-bottom:0;mso-position-horizontal:absolute;mso-position-horizontal-relative:text;mso-position-vertical:absolute;mso-position-vertical-relative:text;mso-height-percent:0;mso-height-relative:margin;v-text-anchor:top" o:gfxdata="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" filled="f" stroked="f">
                 <v:textbox>
                   <w:txbxContent>
                     <w:p>
@@ -387,7 +793,7 @@
         <mc:AlternateContent>
           <mc:Choice Requires="wps">
             <w:drawing>
-              <wp:anchor distT="0" distB="0" distL="114300" distR="114300" simplePos="0" relativeHeight="251668480" behindDoc="0" locked="0" layoutInCell="1" allowOverlap="1" wp14:anchorId="78ABDB51" wp14:editId="3E7764D5">
+              <wp:anchor distT="0" distB="0" distL="114300" distR="114300" simplePos="0" relativeHeight="251668480" behindDoc="0" locked="0" layoutInCell="1" allowOverlap="1" wp14:anchorId="78ABDB51" wp14:editId="1ADE5F80">
                 <wp:simplePos x="0" y="0"/>
                 <wp:positionH relativeFrom="column">
                   <wp:posOffset>2403642</wp:posOffset>
@@ -460,120 +866,12 @@
           </mc:Choice>
           <mc:Fallback>
             <w:pict>
-              <v:shape w14:anchorId="78ABDB51" id="Caixa de Texto 11" o:spid="_x0000_s1029" type="#_x0000_t202" style="position:absolute;left:0;text-align:left;margin-left:189.25pt;margin-top:245.05pt;width:110.7pt;height:23.1pt;z-index:251668480;visibility:visible;mso-wrap-style:square;mso-width-percent:0;mso-height-percent:0;mso-wrap-distance-left:9pt;mso-wrap-distance-top:0;mso-wrap-distance-right:9pt;mso-wrap-distance-bottom:0;mso-position-horizontal:absolute;mso-position-horizontal-relative:text;mso-position-vertical:absolute;mso-position-vertical-relative:text;mso-width-percent:0;mso-height-percent:0;mso-width-relative:margin;mso-height-relative:margin;v-text-anchor:top" o:gfxdata="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" filled="f" stroked="f">
+              <v:shape w14:anchorId="78ABDB51" id="Caixa de Texto 11" o:spid="_x0000_s1033" type="#_x0000_t202" style="position:absolute;left:0;text-align:left;margin-left:189.25pt;margin-top:245.05pt;width:110.7pt;height:23.1pt;z-index:251668480;visibility:visible;mso-wrap-style:square;mso-width-percent:0;mso-height-percent:0;mso-wrap-distance-left:9pt;mso-wrap-distance-top:0;mso-wrap-distance-right:9pt;mso-wrap-distance-bottom:0;mso-position-horizontal:absolute;mso-position-horizontal-relative:text;mso-position-vertical:absolute;mso-position-vertical-relative:text;mso-width-percent:0;mso-height-percent:0;mso-width-relative:margin;mso-height-relative:margin;v-text-anchor:top" o:gfxdata="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" filled="f" stroked="f">
                 <v:textbox>
                   <w:txbxContent>
                     <w:p>
                       <w:r>
                         <w:t>${CEP}</w:t>
-                      </w:r>
-                    </w:p>
-                  </w:txbxContent>
-                </v:textbox>
-              </v:shape>
-            </w:pict>
-          </mc:Fallback>
-        </mc:AlternateContent>
-      </w:r>
-      <w:r>
-        <w:rPr>
-          <w:b/>
-          <w:noProof/>
-        </w:rPr>
-        <mc:AlternateContent>
-          <mc:Choice Requires="wps">
-            <w:drawing>
-              <wp:anchor distT="0" distB="0" distL="114300" distR="114300" simplePos="0" relativeHeight="251662336" behindDoc="0" locked="0" layoutInCell="1" allowOverlap="1" wp14:anchorId="72133C8F" wp14:editId="221B43FC">
-                <wp:simplePos x="0" y="0"/>
-                <wp:positionH relativeFrom="column">
-                  <wp:posOffset>2730476</wp:posOffset>
-                </wp:positionH>
-                <wp:positionV relativeFrom="paragraph">
-                  <wp:posOffset>653044</wp:posOffset>
-                </wp:positionV>
-                <wp:extent cx="1035170" cy="284672"/>
-                <wp:effectExtent l="0" t="0" r="0" b="1270"/>
-                <wp:wrapNone/>
-                <wp:docPr id="1989039826" name="Caixa de Texto 5"/>
-                <wp:cNvGraphicFramePr/>
-                <a:graphic xmlns:a="http://schemas.openxmlformats.org/drawingml/2006/main">
-                  <a:graphicData uri="http://schemas.microsoft.com/office/word/2010/wordprocessingShape">
-                    <wps:wsp>
-                      <wps:cNvSpPr txBox="1"/>
-                      <wps:spPr>
-                        <a:xfrm>
-                          <a:off x="0" y="0"/>
-                          <a:ext cx="1035170" cy="284672"/>
-                        </a:xfrm>
-                        <a:prstGeom prst="rect">
-                          <a:avLst/>
-                        </a:prstGeom>
-                        <a:noFill/>
-                        <a:ln>
-                          <a:noFill/>
-                        </a:ln>
-                      </wps:spPr>
-                      <wps:style>
-                        <a:lnRef idx="0">
-                          <a:scrgbClr r="0" g="0" b="0"/>
-                        </a:lnRef>
-                        <a:fillRef idx="0">
-                          <a:scrgbClr r="0" g="0" b="0"/>
-                        </a:fillRef>
-                        <a:effectRef idx="0">
-                          <a:scrgbClr r="0" g="0" b="0"/>
-                        </a:effectRef>
-                        <a:fontRef idx="minor">
-                          <a:schemeClr val="dk1"/>
-                        </a:fontRef>
-                      </wps:style>
-                      <wps:txbx>
-                        <w:txbxContent>
-                          <w:p>
-                            <w:r>
-                              <w:t>${</w:t>
-                            </w:r>
-                            <w:r>
-                              <w:t>ISSUER</w:t>
-                            </w:r>
-                            <w:r>
-                              <w:t>}</w:t>
-                            </w:r>
-                          </w:p>
-                        </w:txbxContent>
-                      </wps:txbx>
-                      <wps:bodyPr rot="0" spcFirstLastPara="0" vertOverflow="overflow" horzOverflow="overflow" vert="horz" wrap="square" lIns="91440" tIns="45720" rIns="91440" bIns="45720" numCol="1" spcCol="0" rtlCol="0" fromWordArt="0" anchor="t" anchorCtr="0" forceAA="0" compatLnSpc="1">
-                        <a:prstTxWarp prst="textNoShape">
-                          <a:avLst/>
-                        </a:prstTxWarp>
-                        <a:noAutofit/>
-                      </wps:bodyPr>
-                    </wps:wsp>
-                  </a:graphicData>
-                </a:graphic>
-                <wp14:sizeRelH relativeFrom="margin">
-                  <wp14:pctWidth>0</wp14:pctWidth>
-                </wp14:sizeRelH>
-                <wp14:sizeRelV relativeFrom="margin">
-                  <wp14:pctHeight>0</wp14:pctHeight>
-                </wp14:sizeRelV>
-              </wp:anchor>
-            </w:drawing>
-          </mc:Choice>
-          <mc:Fallback>
-            <w:pict>
-              <v:shape w14:anchorId="72133C8F" id="Caixa de Texto 5" o:spid="_x0000_s1030" type="#_x0000_t202" style="position:absolute;left:0;text-align:left;margin-left:215pt;margin-top:51.4pt;width:81.5pt;height:22.4pt;z-index:251662336;visibility:visible;mso-wrap-style:square;mso-width-percent:0;mso-height-percent:0;mso-wrap-distance-left:9pt;mso-wrap-distance-top:0;mso-wrap-distance-right:9pt;mso-wrap-distance-bottom:0;mso-position-horizontal:absolute;mso-position-horizontal-relative:text;mso-position-vertical:absolute;mso-position-vertical-relative:text;mso-width-percent:0;mso-height-percent:0;mso-width-relative:margin;mso-height-relative:margin;v-text-anchor:top" o:gfxdata="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" filled="f" stroked="f">
-                <v:textbox>
-                  <w:txbxContent>
-                    <w:p>
-                      <w:r>
-                        <w:t>${</w:t>
-                      </w:r>
-                      <w:r>
-                        <w:t>ISSUER</w:t>
-                      </w:r>
-                      <w:r>
-                        <w:t>}</w:t>
                       </w:r>
                     </w:p>
                   </w:txbxContent>
@@ -661,7 +959,7 @@
           </mc:Choice>
           <mc:Fallback>
             <w:pict>
-              <v:shape w14:anchorId="492DB0C3" id="Caixa de Texto 16" o:spid="_x0000_s1031" type="#_x0000_t202" style="position:absolute;left:0;text-align:left;margin-left:1.65pt;margin-top:161.45pt;width:303.6pt;height:23.75pt;z-index:251673600;visibility:visible;mso-wrap-style:square;mso-height-percent:0;mso-wrap-distance-left:9pt;mso-wrap-distance-top:0;mso-wrap-distance-right:9pt;mso-wrap-distance-bottom:0;mso-position-horizontal:absolute;mso-position-horizontal-relative:text;mso-position-vertical:absolute;mso-position-vertical-relative:text;mso-height-percent:0;mso-height-relative:margin;v-text-anchor:top" o:gfxdata="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" filled="f" stroked="f">
+              <v:shape w14:anchorId="492DB0C3" id="Caixa de Texto 16" o:spid="_x0000_s1034" type="#_x0000_t202" style="position:absolute;left:0;text-align:left;margin-left:1.65pt;margin-top:161.45pt;width:303.6pt;height:23.75pt;z-index:251673600;visibility:visible;mso-wrap-style:square;mso-height-percent:0;mso-wrap-distance-left:9pt;mso-wrap-distance-top:0;mso-wrap-distance-right:9pt;mso-wrap-distance-bottom:0;mso-position-horizontal:absolute;mso-position-horizontal-relative:text;mso-position-vertical:absolute;mso-position-vertical-relative:text;mso-height-percent:0;mso-height-relative:margin;v-text-anchor:top" o:gfxdata="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" filled="f" stroked="f">
                 <v:textbox>
                   <w:txbxContent>
                     <w:p>
@@ -754,7 +1052,7 @@
           </mc:Choice>
           <mc:Fallback>
             <w:pict>
-              <v:shape w14:anchorId="3E075AE0" id="Caixa de Texto 9" o:spid="_x0000_s1032" type="#_x0000_t202" style="position:absolute;left:0;text-align:left;margin-left:219.1pt;margin-top:217.9pt;width:189.5pt;height:23.1pt;z-index:251666432;visibility:visible;mso-wrap-style:square;mso-height-percent:0;mso-wrap-distance-left:9pt;mso-wrap-distance-top:0;mso-wrap-distance-right:9pt;mso-wrap-distance-bottom:0;mso-position-horizontal:absolute;mso-position-horizontal-relative:text;mso-position-vertical:absolute;mso-position-vertical-relative:text;mso-height-percent:0;mso-height-relative:margin;v-text-anchor:top" o:gfxdata="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" filled="f" stroked="f">
+              <v:shape w14:anchorId="3E075AE0" id="Caixa de Texto 9" o:spid="_x0000_s1035" type="#_x0000_t202" style="position:absolute;left:0;text-align:left;margin-left:219.1pt;margin-top:217.9pt;width:189.5pt;height:23.1pt;z-index:251666432;visibility:visible;mso-wrap-style:square;mso-height-percent:0;mso-wrap-distance-left:9pt;mso-wrap-distance-top:0;mso-wrap-distance-right:9pt;mso-wrap-distance-bottom:0;mso-position-horizontal:absolute;mso-position-horizontal-relative:text;mso-position-vertical:absolute;mso-position-vertical-relative:text;mso-height-percent:0;mso-height-relative:margin;v-text-anchor:top" o:gfxdata="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" filled="f" stroked="f">
                 <v:textbox>
                   <w:txbxContent>
                     <w:p>
@@ -777,7 +1075,7 @@
         <mc:AlternateContent>
           <mc:Choice Requires="wps">
             <w:drawing>
-              <wp:anchor distT="0" distB="0" distL="114300" distR="114300" simplePos="0" relativeHeight="251664384" behindDoc="0" locked="0" layoutInCell="1" allowOverlap="1" wp14:anchorId="5BB7462F" wp14:editId="4C74C0BC">
+              <wp:anchor distT="0" distB="0" distL="114300" distR="114300" simplePos="0" relativeHeight="251664384" behindDoc="0" locked="0" layoutInCell="1" allowOverlap="1" wp14:anchorId="5BB7462F" wp14:editId="48C1642F">
                 <wp:simplePos x="0" y="0"/>
                 <wp:positionH relativeFrom="column">
                   <wp:posOffset>548987</wp:posOffset>
@@ -853,7 +1151,7 @@
           </mc:Choice>
           <mc:Fallback>
             <w:pict>
-              <v:shape w14:anchorId="5BB7462F" id="Caixa de Texto 7" o:spid="_x0000_s1033" type="#_x0000_t202" style="position:absolute;left:0;text-align:left;margin-left:43.25pt;margin-top:189.4pt;width:81.5pt;height:25.15pt;z-index:251664384;visibility:visible;mso-wrap-style:square;mso-width-percent:0;mso-wrap-distance-left:9pt;mso-wrap-distance-top:0;mso-wrap-distance-right:9pt;mso-wrap-distance-bottom:0;mso-position-horizontal:absolute;mso-position-horizontal-relative:text;mso-position-vertical:absolute;mso-position-vertical-relative:text;mso-width-percent:0;mso-width-relative:margin;v-text-anchor:top" o:gfxdata="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" filled="f" stroked="f">
+              <v:shape w14:anchorId="5BB7462F" id="Caixa de Texto 7" o:spid="_x0000_s1036" type="#_x0000_t202" style="position:absolute;left:0;text-align:left;margin-left:43.25pt;margin-top:189.4pt;width:81.5pt;height:25.15pt;z-index:251664384;visibility:visible;mso-wrap-style:square;mso-width-percent:0;mso-wrap-distance-left:9pt;mso-wrap-distance-top:0;mso-wrap-distance-right:9pt;mso-wrap-distance-bottom:0;mso-position-horizontal:absolute;mso-position-horizontal-relative:text;mso-position-vertical:absolute;mso-position-vertical-relative:text;mso-width-percent:0;mso-width-relative:margin;v-text-anchor:top" o:gfxdata="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" filled="f" stroked="f">
                 <v:textbox>
                   <w:txbxContent>
                     <w:p>
@@ -877,23 +1175,65 @@
       <w:r>
         <w:rPr>
           <w:b/>
+        </w:rPr>
+        <w:t>Eu</w:t>
+      </w:r>
+      <w:r>
+        <w:t xml:space="preserve">, _______________________________________________________, de nacionalidade __________________________, RG ________________, órgão emissor _______, CPF __________________, </w:t>
+      </w:r>
+      <w:r>
+        <w:rPr>
+          <w:b/>
+        </w:rPr>
+        <w:t>DECLARO</w:t>
+      </w:r>
+      <w:r>
+        <w:t>, sob pena de responsabilização civil, administrativa e criminal conforme o artigo 2º da Lei 7.115/83, para fins de comprovação de residência junto ao Registro Aeronáutico Brasileiro, que sou residente e domiciliado na _______________________________________________________________, número ________, complemento ____________________________________, bairro ___________________, cidade de ______________________________, estado _________________, CEP _____________. Por ser a expressão da verdade e estar ciente de que constitui o crime de falsidade ideológica do artigo 299 do Código Penal brasileiro “</w:t>
+      </w:r>
+      <w:r>
+        <w:rPr>
+          <w:i/>
+        </w:rPr>
+        <w:t>Omitir, em documento público ou particular, declaração que dele devia constar, ou nele inserir ou fazer inserir declaração falsa ou diversa da que devia ser escrita, com o fim de prejudicar direito, criar obrigação ou alterar a verdade sobre fato juridicamente relevante</w:t>
+      </w:r>
+      <w:r>
+        <w:t xml:space="preserve">” punível com reclusão de um a três anos, e multa, </w:t>
+      </w:r>
+      <w:r>
+        <w:rPr>
+          <w:b/>
+        </w:rPr>
+        <w:t>FIRMO</w:t>
+      </w:r>
+      <w:r>
+        <w:t xml:space="preserve"> o presente instrumento para que produza os efeitos legais.  </w:t>
+      </w:r>
+    </w:p>
+    <w:p>
+      <w:pPr>
+        <w:spacing w:after="389" w:line="259" w:lineRule="auto"/>
+        <w:jc w:val="left"/>
+      </w:pPr>
+      <w:r>
+        <w:rPr>
           <w:noProof/>
+          <w:sz w:val="2"/>
         </w:rPr>
         <mc:AlternateContent>
           <mc:Choice Requires="wps">
             <w:drawing>
-              <wp:anchor distT="0" distB="0" distL="114300" distR="114300" simplePos="0" relativeHeight="251661312" behindDoc="0" locked="0" layoutInCell="1" allowOverlap="1" wp14:anchorId="5321EB3C" wp14:editId="6DFF44FF">
+              <wp:anchor distT="0" distB="0" distL="114300" distR="114300" simplePos="0" relativeHeight="251669504" behindDoc="0" locked="0" layoutInCell="1" allowOverlap="1" wp14:anchorId="1F4E45FE" wp14:editId="6020FBF3">
                 <wp:simplePos x="0" y="0"/>
                 <wp:positionH relativeFrom="column">
-                  <wp:posOffset>272415</wp:posOffset>
+                  <wp:posOffset>307340</wp:posOffset>
                 </wp:positionH>
                 <wp:positionV relativeFrom="paragraph">
-                  <wp:posOffset>652996</wp:posOffset>
+                  <wp:posOffset>379837</wp:posOffset>
                 </wp:positionV>
-                <wp:extent cx="1164566" cy="284480"/>
-                <wp:effectExtent l="0" t="0" r="0" b="1270"/>
+                <wp:extent cx="1630392" cy="414020"/>
+                <wp:effectExtent l="0" t="0" r="0" b="5080"/>
                 <wp:wrapNone/>
-                <wp:docPr id="410762262" name="Caixa de Texto 4"/>
+                <wp:docPr id="2123448506" name="Caixa de Texto 12"/>
                 <wp:cNvGraphicFramePr/>
                 <a:graphic xmlns:a="http://schemas.openxmlformats.org/drawingml/2006/main">
                   <a:graphicData uri="http://schemas.microsoft.com/office/word/2010/wordprocessingShape">
@@ -902,7 +1242,7 @@
                       <wps:spPr>
                         <a:xfrm>
                           <a:off x="0" y="0"/>
-                          <a:ext cx="1164566" cy="284480"/>
+                          <a:ext cx="1630392" cy="414020"/>
                         </a:xfrm>
                         <a:prstGeom prst="rect">
                           <a:avLst/>
@@ -930,13 +1270,7 @@
                         <w:txbxContent>
                           <w:p>
                             <w:r>
-                              <w:t>${</w:t>
-                            </w:r>
-                            <w:r>
-                              <w:t>RG</w:t>
-                            </w:r>
-                            <w:r>
-                              <w:t>}</w:t>
+                              <w:t>${COLONY}</w:t>
                             </w:r>
                           </w:p>
                         </w:txbxContent>
@@ -958,18 +1292,12 @@
           </mc:Choice>
           <mc:Fallback>
             <w:pict>
-              <v:shape w14:anchorId="5321EB3C" id="Caixa de Texto 4" o:spid="_x0000_s1034" type="#_x0000_t202" style="position:absolute;left:0;text-align:left;margin-left:21.45pt;margin-top:51.4pt;width:91.7pt;height:22.4pt;z-index:251661312;visibility:visible;mso-wrap-style:square;mso-width-percent:0;mso-wrap-distance-left:9pt;mso-wrap-distance-top:0;mso-wrap-distance-right:9pt;mso-wrap-distance-bottom:0;mso-position-horizontal:absolute;mso-position-horizontal-relative:text;mso-position-vertical:absolute;mso-position-vertical-relative:text;mso-width-percent:0;mso-width-relative:margin;v-text-anchor:top" o:gfxdata="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" filled="f" stroked="f">
+              <v:shape w14:anchorId="1F4E45FE" id="Caixa de Texto 12" o:spid="_x0000_s1037" type="#_x0000_t202" style="position:absolute;margin-left:24.2pt;margin-top:29.9pt;width:128.4pt;height:32.6pt;z-index:251669504;visibility:visible;mso-wrap-style:square;mso-width-percent:0;mso-wrap-distance-left:9pt;mso-wrap-distance-top:0;mso-wrap-distance-right:9pt;mso-wrap-distance-bottom:0;mso-position-horizontal:absolute;mso-position-horizontal-relative:text;mso-position-vertical:absolute;mso-position-vertical-relative:text;mso-width-percent:0;mso-width-relative:margin;v-text-anchor:top" o:gfxdata="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" filled="f" stroked="f">
                 <v:textbox>
                   <w:txbxContent>
                     <w:p>
                       <w:r>
-                        <w:t>${</w:t>
-                      </w:r>
-                      <w:r>
-                        <w:t>RG</w:t>
-                      </w:r>
-                      <w:r>
-                        <w:t>}</w:t>
+                        <w:t>${COLONY}</w:t>
                       </w:r>
                     </w:p>
                   </w:txbxContent>
@@ -981,24 +1309,24 @@
       </w:r>
       <w:r>
         <w:rPr>
-          <w:b/>
           <w:noProof/>
+          <w:sz w:val="2"/>
         </w:rPr>
         <mc:AlternateContent>
           <mc:Choice Requires="wps">
             <w:drawing>
-              <wp:anchor distT="0" distB="0" distL="114300" distR="114300" simplePos="0" relativeHeight="251663360" behindDoc="0" locked="0" layoutInCell="1" allowOverlap="1" wp14:anchorId="2B0229CB" wp14:editId="66D1A88E">
+              <wp:anchor distT="0" distB="0" distL="114300" distR="114300" simplePos="0" relativeHeight="251670528" behindDoc="0" locked="0" layoutInCell="1" allowOverlap="1" wp14:anchorId="55E8B8D8" wp14:editId="41DE8688">
                 <wp:simplePos x="0" y="0"/>
                 <wp:positionH relativeFrom="column">
-                  <wp:posOffset>3808730</wp:posOffset>
+                  <wp:posOffset>2005545</wp:posOffset>
                 </wp:positionH>
                 <wp:positionV relativeFrom="paragraph">
-                  <wp:posOffset>644633</wp:posOffset>
+                  <wp:posOffset>367294</wp:posOffset>
                 </wp:positionV>
-                <wp:extent cx="1414732" cy="310551"/>
+                <wp:extent cx="733246" cy="310191"/>
                 <wp:effectExtent l="0" t="0" r="0" b="0"/>
                 <wp:wrapNone/>
-                <wp:docPr id="1870584475" name="Caixa de Texto 6"/>
+                <wp:docPr id="607063723" name="Caixa de Texto 13"/>
                 <wp:cNvGraphicFramePr/>
                 <a:graphic xmlns:a="http://schemas.openxmlformats.org/drawingml/2006/main">
                   <a:graphicData uri="http://schemas.microsoft.com/office/word/2010/wordprocessingShape">
@@ -1007,7 +1335,7 @@
                       <wps:spPr>
                         <a:xfrm>
                           <a:off x="0" y="0"/>
-                          <a:ext cx="1414732" cy="310551"/>
+                          <a:ext cx="733246" cy="310191"/>
                         </a:xfrm>
                         <a:prstGeom prst="rect">
                           <a:avLst/>
@@ -1035,13 +1363,7 @@
                         <w:txbxContent>
                           <w:p>
                             <w:r>
-                              <w:t>${</w:t>
-                            </w:r>
-                            <w:r>
-                              <w:t>CPF</w:t>
-                            </w:r>
-                            <w:r>
-                              <w:t>}</w:t>
+                              <w:t>${DAY}</w:t>
                             </w:r>
                           </w:p>
                         </w:txbxContent>
@@ -1055,6 +1377,9 @@
                     </wps:wsp>
                   </a:graphicData>
                 </a:graphic>
+                <wp14:sizeRelH relativeFrom="margin">
+                  <wp14:pctWidth>0</wp14:pctWidth>
+                </wp14:sizeRelH>
                 <wp14:sizeRelV relativeFrom="margin">
                   <wp14:pctHeight>0</wp14:pctHeight>
                 </wp14:sizeRelV>
@@ -1063,18 +1388,12 @@
           </mc:Choice>
           <mc:Fallback>
             <w:pict>
-              <v:shape w14:anchorId="2B0229CB" id="Caixa de Texto 6" o:spid="_x0000_s1035" type="#_x0000_t202" style="position:absolute;left:0;text-align:left;margin-left:299.9pt;margin-top:50.75pt;width:111.4pt;height:24.45pt;z-index:251663360;visibility:visible;mso-wrap-style:square;mso-height-percent:0;mso-wrap-distance-left:9pt;mso-wrap-distance-top:0;mso-wrap-distance-right:9pt;mso-wrap-distance-bottom:0;mso-position-horizontal:absolute;mso-position-horizontal-relative:text;mso-position-vertical:absolute;mso-position-vertical-relative:text;mso-height-percent:0;mso-height-relative:margin;v-text-anchor:top" o:gfxdata="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" filled="f" stroked="f">
+              <v:shape w14:anchorId="55E8B8D8" id="Caixa de Texto 13" o:spid="_x0000_s1038" type="#_x0000_t202" style="position:absolute;margin-left:157.9pt;margin-top:28.9pt;width:57.75pt;height:24.4pt;z-index:251670528;visibility:visible;mso-wrap-style:square;mso-width-percent:0;mso-height-percent:0;mso-wrap-distance-left:9pt;mso-wrap-distance-top:0;mso-wrap-distance-right:9pt;mso-wrap-distance-bottom:0;mso-position-horizontal:absolute;mso-position-horizontal-relative:text;mso-position-vertical:absolute;mso-position-vertical-relative:text;mso-width-percent:0;mso-height-percent:0;mso-width-relative:margin;mso-height-relative:margin;v-text-anchor:top" o:gfxdata="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" filled="f" stroked="f">
                 <v:textbox>
                   <w:txbxContent>
                     <w:p>
                       <w:r>
-                        <w:t>${</w:t>
-                      </w:r>
-                      <w:r>
-                        <w:t>CPF</w:t>
-                      </w:r>
-                      <w:r>
-                        <w:t>}</w:t>
+                        <w:t>${DAY}</w:t>
                       </w:r>
                     </w:p>
                   </w:txbxContent>
@@ -1086,157 +1405,13 @@
       </w:r>
       <w:r>
         <w:rPr>
-          <w:b/>
-          <w:noProof/>
-        </w:rPr>
-        <mc:AlternateContent>
-          <mc:Choice Requires="wps">
-            <w:drawing>
-              <wp:anchor distT="0" distB="0" distL="114300" distR="114300" simplePos="0" relativeHeight="251660288" behindDoc="0" locked="0" layoutInCell="1" allowOverlap="1" wp14:anchorId="0A09468B" wp14:editId="7851113A">
-                <wp:simplePos x="0" y="0"/>
-                <wp:positionH relativeFrom="column">
-                  <wp:posOffset>3136361</wp:posOffset>
-                </wp:positionH>
-                <wp:positionV relativeFrom="paragraph">
-                  <wp:posOffset>299828</wp:posOffset>
-                </wp:positionV>
-                <wp:extent cx="1337094" cy="258792"/>
-                <wp:effectExtent l="0" t="0" r="0" b="8255"/>
-                <wp:wrapNone/>
-                <wp:docPr id="1865281912" name="Caixa de Texto 2"/>
-                <wp:cNvGraphicFramePr/>
-                <a:graphic xmlns:a="http://schemas.openxmlformats.org/drawingml/2006/main">
-                  <a:graphicData uri="http://schemas.microsoft.com/office/word/2010/wordprocessingShape">
-                    <wps:wsp>
-                      <wps:cNvSpPr txBox="1"/>
-                      <wps:spPr>
-                        <a:xfrm>
-                          <a:off x="0" y="0"/>
-                          <a:ext cx="1337094" cy="258792"/>
-                        </a:xfrm>
-                        <a:prstGeom prst="rect">
-                          <a:avLst/>
-                        </a:prstGeom>
-                        <a:noFill/>
-                        <a:ln>
-                          <a:noFill/>
-                        </a:ln>
-                      </wps:spPr>
-                      <wps:style>
-                        <a:lnRef idx="0">
-                          <a:scrgbClr r="0" g="0" b="0"/>
-                        </a:lnRef>
-                        <a:fillRef idx="0">
-                          <a:scrgbClr r="0" g="0" b="0"/>
-                        </a:fillRef>
-                        <a:effectRef idx="0">
-                          <a:scrgbClr r="0" g="0" b="0"/>
-                        </a:effectRef>
-                        <a:fontRef idx="minor">
-                          <a:schemeClr val="dk1"/>
-                        </a:fontRef>
-                      </wps:style>
-                      <wps:txbx>
-                        <w:txbxContent>
-                          <w:p>
-                            <w:r>
-                              <w:t>${</w:t>
-                            </w:r>
-                            <w:r>
-                              <w:t>COUNTRY</w:t>
-                            </w:r>
-                            <w:r>
-                              <w:t>}</w:t>
-                            </w:r>
-                          </w:p>
-                        </w:txbxContent>
-                      </wps:txbx>
-                      <wps:bodyPr rot="0" spcFirstLastPara="0" vertOverflow="overflow" horzOverflow="overflow" vert="horz" wrap="square" lIns="91440" tIns="45720" rIns="91440" bIns="45720" numCol="1" spcCol="0" rtlCol="0" fromWordArt="0" anchor="t" anchorCtr="0" forceAA="0" compatLnSpc="1">
-                        <a:prstTxWarp prst="textNoShape">
-                          <a:avLst/>
-                        </a:prstTxWarp>
-                        <a:noAutofit/>
-                      </wps:bodyPr>
-                    </wps:wsp>
-                  </a:graphicData>
-                </a:graphic>
-              </wp:anchor>
-            </w:drawing>
-          </mc:Choice>
-          <mc:Fallback>
-            <w:pict>
-              <v:shape w14:anchorId="0A09468B" id="Caixa de Texto 2" o:spid="_x0000_s1036" type="#_x0000_t202" style="position:absolute;left:0;text-align:left;margin-left:246.95pt;margin-top:23.6pt;width:105.3pt;height:20.4pt;z-index:251660288;visibility:visible;mso-wrap-style:square;mso-wrap-distance-left:9pt;mso-wrap-distance-top:0;mso-wrap-distance-right:9pt;mso-wrap-distance-bottom:0;mso-position-horizontal:absolute;mso-position-horizontal-relative:text;mso-position-vertical:absolute;mso-position-vertical-relative:text;v-text-anchor:top" o:gfxdata="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" filled="f" stroked="f">
-                <v:textbox>
-                  <w:txbxContent>
-                    <w:p>
-                      <w:r>
-                        <w:t>${</w:t>
-                      </w:r>
-                      <w:r>
-                        <w:t>COUNTRY</w:t>
-                      </w:r>
-                      <w:r>
-                        <w:t>}</w:t>
-                      </w:r>
-                    </w:p>
-                  </w:txbxContent>
-                </v:textbox>
-              </v:shape>
-            </w:pict>
-          </mc:Fallback>
-        </mc:AlternateContent>
-      </w:r>
-      <w:r>
-        <w:rPr>
-          <w:b/>
-        </w:rPr>
-        <w:t>Eu</w:t>
-      </w:r>
-      <w:r>
-        <w:t xml:space="preserve">, _______________________________________________________ (nome completo sem abreviações), de nacionalidade __________________________, RG ________________, órgão emissor _______, CPF __________________, </w:t>
-      </w:r>
-      <w:r>
-        <w:rPr>
-          <w:b/>
-        </w:rPr>
-        <w:t>DECLARO</w:t>
-      </w:r>
-      <w:r>
-        <w:t>, sob pena de responsabilização civil, administrativa e criminal conforme o artigo 2º da Lei 7.115/83, para fins de comprovação de residência junto ao Registro Aeronáutico Brasileiro, que sou residente e domiciliado na _______________________________________________________________, número ________, complemento ____________________________________, bairro ___________________, cidade de ______________________________, estado _________________, CEP _____________. Por ser a expressão da verdade e estar ciente de que constitui o crime de falsidade ideológica do artigo 299 do Código Penal brasileiro “</w:t>
-      </w:r>
-      <w:r>
-        <w:rPr>
-          <w:i/>
-        </w:rPr>
-        <w:t>Omitir, em documento público ou particular, declaração que dele devia constar, ou nele inserir ou fazer inserir declaração falsa ou diversa da que devia ser escrita, com o fim de prejudicar direito, criar obrigação ou alterar a verdade sobre fato juridicamente relevante</w:t>
-      </w:r>
-      <w:r>
-        <w:t xml:space="preserve">” punível com reclusão de um a três anos, e multa, </w:t>
-      </w:r>
-      <w:r>
-        <w:rPr>
-          <w:b/>
-        </w:rPr>
-        <w:t>FIRMO</w:t>
-      </w:r>
-      <w:r>
-        <w:t xml:space="preserve"> o presente instrumento para que produza os efeitos legais.  </w:t>
-      </w:r>
-    </w:p>
-    <w:p>
-      <w:pPr>
-        <w:spacing w:after="389" w:line="259" w:lineRule="auto"/>
-        <w:jc w:val="left"/>
-      </w:pPr>
-      <w:r>
-        <w:rPr>
           <w:noProof/>
           <w:sz w:val="2"/>
         </w:rPr>
         <mc:AlternateContent>
           <mc:Choice Requires="wps">
             <w:drawing>
-              <wp:anchor distT="0" distB="0" distL="114300" distR="114300" simplePos="0" relativeHeight="251671552" behindDoc="0" locked="0" layoutInCell="1" allowOverlap="1" wp14:anchorId="105955CE" wp14:editId="526E05B5">
+              <wp:anchor distT="0" distB="0" distL="114300" distR="114300" simplePos="0" relativeHeight="251671552" behindDoc="0" locked="0" layoutInCell="1" allowOverlap="1" wp14:anchorId="105955CE" wp14:editId="1A852030">
                 <wp:simplePos x="0" y="0"/>
                 <wp:positionH relativeFrom="column">
                   <wp:posOffset>2704693</wp:posOffset>
@@ -1312,7 +1487,7 @@
           </mc:Choice>
           <mc:Fallback>
             <w:pict>
-              <v:shape w14:anchorId="105955CE" id="Caixa de Texto 14" o:spid="_x0000_s1037" type="#_x0000_t202" style="position:absolute;margin-left:212.95pt;margin-top:29.65pt;width:94.4pt;height:24.45pt;z-index:251671552;visibility:visible;mso-wrap-style:square;mso-width-percent:0;mso-wrap-distance-left:9pt;mso-wrap-distance-top:0;mso-wrap-distance-right:9pt;mso-wrap-distance-bottom:0;mso-position-horizontal:absolute;mso-position-horizontal-relative:text;mso-position-vertical:absolute;mso-position-vertical-relative:text;mso-width-percent:0;mso-width-relative:margin;v-text-anchor:top" o:gfxdata="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" filled="f" stroked="f">
+              <v:shape w14:anchorId="105955CE" id="Caixa de Texto 14" o:spid="_x0000_s1039" type="#_x0000_t202" style="position:absolute;margin-left:212.95pt;margin-top:29.65pt;width:94.4pt;height:24.45pt;z-index:251671552;visibility:visible;mso-wrap-style:square;mso-width-percent:0;mso-wrap-distance-left:9pt;mso-wrap-distance-top:0;mso-wrap-distance-right:9pt;mso-wrap-distance-bottom:0;mso-position-horizontal:absolute;mso-position-horizontal-relative:text;mso-position-vertical:absolute;mso-position-vertical-relative:text;mso-width-percent:0;mso-width-relative:margin;v-text-anchor:top" o:gfxdata="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" filled="f" stroked="f">
                 <v:textbox>
                   <w:txbxContent>
                     <w:p>
@@ -1341,103 +1516,7 @@
         <mc:AlternateContent>
           <mc:Choice Requires="wps">
             <w:drawing>
-              <wp:anchor distT="0" distB="0" distL="114300" distR="114300" simplePos="0" relativeHeight="251670528" behindDoc="0" locked="0" layoutInCell="1" allowOverlap="1" wp14:anchorId="55E8B8D8" wp14:editId="113916F2">
-                <wp:simplePos x="0" y="0"/>
-                <wp:positionH relativeFrom="column">
-                  <wp:posOffset>1971520</wp:posOffset>
-                </wp:positionH>
-                <wp:positionV relativeFrom="paragraph">
-                  <wp:posOffset>376291</wp:posOffset>
-                </wp:positionV>
-                <wp:extent cx="733246" cy="310191"/>
-                <wp:effectExtent l="0" t="0" r="0" b="0"/>
-                <wp:wrapNone/>
-                <wp:docPr id="607063723" name="Caixa de Texto 13"/>
-                <wp:cNvGraphicFramePr/>
-                <a:graphic xmlns:a="http://schemas.openxmlformats.org/drawingml/2006/main">
-                  <a:graphicData uri="http://schemas.microsoft.com/office/word/2010/wordprocessingShape">
-                    <wps:wsp>
-                      <wps:cNvSpPr txBox="1"/>
-                      <wps:spPr>
-                        <a:xfrm>
-                          <a:off x="0" y="0"/>
-                          <a:ext cx="733246" cy="310191"/>
-                        </a:xfrm>
-                        <a:prstGeom prst="rect">
-                          <a:avLst/>
-                        </a:prstGeom>
-                        <a:noFill/>
-                        <a:ln>
-                          <a:noFill/>
-                        </a:ln>
-                      </wps:spPr>
-                      <wps:style>
-                        <a:lnRef idx="0">
-                          <a:scrgbClr r="0" g="0" b="0"/>
-                        </a:lnRef>
-                        <a:fillRef idx="0">
-                          <a:scrgbClr r="0" g="0" b="0"/>
-                        </a:fillRef>
-                        <a:effectRef idx="0">
-                          <a:scrgbClr r="0" g="0" b="0"/>
-                        </a:effectRef>
-                        <a:fontRef idx="minor">
-                          <a:schemeClr val="dk1"/>
-                        </a:fontRef>
-                      </wps:style>
-                      <wps:txbx>
-                        <w:txbxContent>
-                          <w:p>
-                            <w:r>
-                              <w:t>${DAY}</w:t>
-                            </w:r>
-                          </w:p>
-                        </w:txbxContent>
-                      </wps:txbx>
-                      <wps:bodyPr rot="0" spcFirstLastPara="0" vertOverflow="overflow" horzOverflow="overflow" vert="horz" wrap="square" lIns="91440" tIns="45720" rIns="91440" bIns="45720" numCol="1" spcCol="0" rtlCol="0" fromWordArt="0" anchor="t" anchorCtr="0" forceAA="0" compatLnSpc="1">
-                        <a:prstTxWarp prst="textNoShape">
-                          <a:avLst/>
-                        </a:prstTxWarp>
-                        <a:noAutofit/>
-                      </wps:bodyPr>
-                    </wps:wsp>
-                  </a:graphicData>
-                </a:graphic>
-                <wp14:sizeRelH relativeFrom="margin">
-                  <wp14:pctWidth>0</wp14:pctWidth>
-                </wp14:sizeRelH>
-                <wp14:sizeRelV relativeFrom="margin">
-                  <wp14:pctHeight>0</wp14:pctHeight>
-                </wp14:sizeRelV>
-              </wp:anchor>
-            </w:drawing>
-          </mc:Choice>
-          <mc:Fallback>
-            <w:pict>
-              <v:shape w14:anchorId="55E8B8D8" id="Caixa de Texto 13" o:spid="_x0000_s1038" type="#_x0000_t202" style="position:absolute;margin-left:155.25pt;margin-top:29.65pt;width:57.75pt;height:24.4pt;z-index:251670528;visibility:visible;mso-wrap-style:square;mso-width-percent:0;mso-height-percent:0;mso-wrap-distance-left:9pt;mso-wrap-distance-top:0;mso-wrap-distance-right:9pt;mso-wrap-distance-bottom:0;mso-position-horizontal:absolute;mso-position-horizontal-relative:text;mso-position-vertical:absolute;mso-position-vertical-relative:text;mso-width-percent:0;mso-height-percent:0;mso-width-relative:margin;mso-height-relative:margin;v-text-anchor:top" o:gfxdata="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" filled="f" stroked="f">
-                <v:textbox>
-                  <w:txbxContent>
-                    <w:p>
-                      <w:r>
-                        <w:t>${DAY}</w:t>
-                      </w:r>
-                    </w:p>
-                  </w:txbxContent>
-                </v:textbox>
-              </v:shape>
-            </w:pict>
-          </mc:Fallback>
-        </mc:AlternateContent>
-      </w:r>
-      <w:r>
-        <w:rPr>
-          <w:noProof/>
-          <w:sz w:val="2"/>
-        </w:rPr>
-        <mc:AlternateContent>
-          <mc:Choice Requires="wps">
-            <w:drawing>
-              <wp:anchor distT="0" distB="0" distL="114300" distR="114300" simplePos="0" relativeHeight="251672576" behindDoc="0" locked="0" layoutInCell="1" allowOverlap="1" wp14:anchorId="317DD299" wp14:editId="621496E5">
+              <wp:anchor distT="0" distB="0" distL="114300" distR="114300" simplePos="0" relativeHeight="251672576" behindDoc="0" locked="0" layoutInCell="1" allowOverlap="1" wp14:anchorId="317DD299" wp14:editId="6C19F07F">
                 <wp:simplePos x="0" y="0"/>
                 <wp:positionH relativeFrom="column">
                   <wp:posOffset>4403893</wp:posOffset>
@@ -1510,7 +1589,7 @@
           </mc:Choice>
           <mc:Fallback>
             <w:pict>
-              <v:shape w14:anchorId="317DD299" id="Caixa de Texto 15" o:spid="_x0000_s1039" type="#_x0000_t202" style="position:absolute;margin-left:346.75pt;margin-top:30.35pt;width:67.9pt;height:23.7pt;z-index:251672576;visibility:visible;mso-wrap-style:square;mso-width-percent:0;mso-height-percent:0;mso-wrap-distance-left:9pt;mso-wrap-distance-top:0;mso-wrap-distance-right:9pt;mso-wrap-distance-bottom:0;mso-position-horizontal:absolute;mso-position-horizontal-relative:text;mso-position-vertical:absolute;mso-position-vertical-relative:text;mso-width-percent:0;mso-height-percent:0;mso-width-relative:margin;mso-height-relative:margin;v-text-anchor:top" o:gfxdata="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" filled="f" stroked="f">
+              <v:shape w14:anchorId="317DD299" id="Caixa de Texto 15" o:spid="_x0000_s1040" type="#_x0000_t202" style="position:absolute;margin-left:346.75pt;margin-top:30.35pt;width:67.9pt;height:23.7pt;z-index:251672576;visibility:visible;mso-wrap-style:square;mso-width-percent:0;mso-height-percent:0;mso-wrap-distance-left:9pt;mso-wrap-distance-top:0;mso-wrap-distance-right:9pt;mso-wrap-distance-bottom:0;mso-position-horizontal:absolute;mso-position-horizontal-relative:text;mso-position-vertical:absolute;mso-position-vertical-relative:text;mso-width-percent:0;mso-height-percent:0;mso-width-relative:margin;mso-height-relative:margin;v-text-anchor:top" o:gfxdata="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" filled="f" stroked="f">
                 <v:textbox>
                   <w:txbxContent>
                     <w:p>
@@ -1527,24 +1606,54 @@
       </w:r>
       <w:r>
         <w:rPr>
+          <w:sz w:val="2"/>
+        </w:rPr>
+        <w:t xml:space="preserve"> </w:t>
+      </w:r>
+    </w:p>
+    <w:p>
+      <w:pPr>
+        <w:spacing w:after="449" w:line="262" w:lineRule="auto"/>
+        <w:ind w:left="10" w:right="4" w:hanging="10"/>
+        <w:jc w:val="center"/>
+      </w:pPr>
+      <w:r>
+        <w:t xml:space="preserve">___________________, _____ de __________________ </w:t>
+      </w:r>
+      <w:proofErr w:type="spellStart"/>
+      <w:r>
+        <w:t>de</w:t>
+      </w:r>
+      <w:proofErr w:type="spellEnd"/>
+      <w:r>
+        <w:t xml:space="preserve"> ________. </w:t>
+      </w:r>
+    </w:p>
+    <w:p>
+      <w:pPr>
+        <w:spacing w:after="420" w:line="259" w:lineRule="auto"/>
+        <w:jc w:val="left"/>
+      </w:pPr>
+      <w:r>
+        <w:rPr>
           <w:noProof/>
-          <w:sz w:val="2"/>
+          <w:sz w:val="28"/>
         </w:rPr>
         <mc:AlternateContent>
           <mc:Choice Requires="wps">
             <w:drawing>
-              <wp:anchor distT="0" distB="0" distL="114300" distR="114300" simplePos="0" relativeHeight="251669504" behindDoc="0" locked="0" layoutInCell="1" allowOverlap="1" wp14:anchorId="1F4E45FE" wp14:editId="42A1A9D0">
+              <wp:anchor distT="0" distB="0" distL="114300" distR="114300" simplePos="0" relativeHeight="251674624" behindDoc="0" locked="0" layoutInCell="1" allowOverlap="1" wp14:anchorId="1D36E4D1" wp14:editId="1162C69F">
                 <wp:simplePos x="0" y="0"/>
-                <wp:positionH relativeFrom="column">
-                  <wp:posOffset>307232</wp:posOffset>
+                <wp:positionH relativeFrom="margin">
+                  <wp:posOffset>1392255</wp:posOffset>
                 </wp:positionH>
                 <wp:positionV relativeFrom="paragraph">
-                  <wp:posOffset>359315</wp:posOffset>
+                  <wp:posOffset>393700</wp:posOffset>
                 </wp:positionV>
-                <wp:extent cx="1345721" cy="414068"/>
-                <wp:effectExtent l="0" t="0" r="0" b="5080"/>
+                <wp:extent cx="3252159" cy="284672"/>
+                <wp:effectExtent l="0" t="0" r="0" b="1270"/>
                 <wp:wrapNone/>
-                <wp:docPr id="2123448506" name="Caixa de Texto 12"/>
+                <wp:docPr id="1885005355" name="Caixa de Texto 17"/>
                 <wp:cNvGraphicFramePr/>
                 <a:graphic xmlns:a="http://schemas.openxmlformats.org/drawingml/2006/main">
                   <a:graphicData uri="http://schemas.microsoft.com/office/word/2010/wordprocessingShape">
@@ -1553,7 +1662,7 @@
                       <wps:spPr>
                         <a:xfrm>
                           <a:off x="0" y="0"/>
-                          <a:ext cx="1345721" cy="414068"/>
+                          <a:ext cx="3252159" cy="284672"/>
                         </a:xfrm>
                         <a:prstGeom prst="rect">
                           <a:avLst/>
@@ -1581,9 +1690,10 @@
                         <w:txbxContent>
                           <w:p>
                             <w:r>
-                              <w:t>${COLONY}</w:t>
+                              <w:t>${NAME}</w:t>
                             </w:r>
                           </w:p>
+                          <w:p/>
                         </w:txbxContent>
                       </wps:txbx>
                       <wps:bodyPr rot="0" spcFirstLastPara="0" vertOverflow="overflow" horzOverflow="overflow" vert="horz" wrap="square" lIns="91440" tIns="45720" rIns="91440" bIns="45720" numCol="1" spcCol="0" rtlCol="0" fromWordArt="0" anchor="t" anchorCtr="0" forceAA="0" compatLnSpc="1">
@@ -1595,65 +1705,31 @@
                     </wps:wsp>
                   </a:graphicData>
                 </a:graphic>
-                <wp14:sizeRelH relativeFrom="margin">
-                  <wp14:pctWidth>0</wp14:pctWidth>
-                </wp14:sizeRelH>
+                <wp14:sizeRelV relativeFrom="margin">
+                  <wp14:pctHeight>0</wp14:pctHeight>
+                </wp14:sizeRelV>
               </wp:anchor>
             </w:drawing>
           </mc:Choice>
           <mc:Fallback>
             <w:pict>
-              <v:shape w14:anchorId="1F4E45FE" id="Caixa de Texto 12" o:spid="_x0000_s1040" type="#_x0000_t202" style="position:absolute;margin-left:24.2pt;margin-top:28.3pt;width:105.95pt;height:32.6pt;z-index:251669504;visibility:visible;mso-wrap-style:square;mso-width-percent:0;mso-wrap-distance-left:9pt;mso-wrap-distance-top:0;mso-wrap-distance-right:9pt;mso-wrap-distance-bottom:0;mso-position-horizontal:absolute;mso-position-horizontal-relative:text;mso-position-vertical:absolute;mso-position-vertical-relative:text;mso-width-percent:0;mso-width-relative:margin;v-text-anchor:top" o:gfxdata="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" filled="f" stroked="f">
+              <v:shape w14:anchorId="1D36E4D1" id="Caixa de Texto 17" o:spid="_x0000_s1041" type="#_x0000_t202" style="position:absolute;margin-left:109.65pt;margin-top:31pt;width:256.1pt;height:22.4pt;z-index:251674624;visibility:visible;mso-wrap-style:square;mso-height-percent:0;mso-wrap-distance-left:9pt;mso-wrap-distance-top:0;mso-wrap-distance-right:9pt;mso-wrap-distance-bottom:0;mso-position-horizontal:absolute;mso-position-horizontal-relative:margin;mso-position-vertical:absolute;mso-position-vertical-relative:text;mso-height-percent:0;mso-height-relative:margin;v-text-anchor:top" o:gfxdata="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" filled="f" stroked="f">
                 <v:textbox>
                   <w:txbxContent>
                     <w:p>
                       <w:r>
-                        <w:t>${</w:t>
-                      </w:r>
-                      <w:r>
-                        <w:t>COLONY</w:t>
-                      </w:r>
-                      <w:r>
-                        <w:t>}</w:t>
+                        <w:t>${NAME}</w:t>
                       </w:r>
                     </w:p>
+                    <w:p/>
                   </w:txbxContent>
                 </v:textbox>
+                <w10:wrap anchorx="margin"/>
               </v:shape>
             </w:pict>
           </mc:Fallback>
         </mc:AlternateContent>
       </w:r>
-      <w:r>
-        <w:rPr>
-          <w:sz w:val="2"/>
-        </w:rPr>
-        <w:t xml:space="preserve"> </w:t>
-      </w:r>
-    </w:p>
-    <w:p>
-      <w:pPr>
-        <w:spacing w:after="449" w:line="262" w:lineRule="auto"/>
-        <w:ind w:left="10" w:right="4" w:hanging="10"/>
-        <w:jc w:val="center"/>
-      </w:pPr>
-      <w:r>
-        <w:t xml:space="preserve">___________________, _____ de __________________ </w:t>
-      </w:r>
-      <w:proofErr w:type="spellStart"/>
-      <w:r>
-        <w:t>de</w:t>
-      </w:r>
-      <w:proofErr w:type="spellEnd"/>
-      <w:r>
-        <w:t xml:space="preserve"> ________. </w:t>
-      </w:r>
-    </w:p>
-    <w:p>
-      <w:pPr>
-        <w:spacing w:after="420" w:line="259" w:lineRule="auto"/>
-        <w:jc w:val="left"/>
-      </w:pPr>
       <w:r>
         <w:rPr>
           <w:sz w:val="28"/>
@@ -2088,7 +2164,7 @@
   <w:style w:type="paragraph" w:default="1" w:styleId="Normal">
     <w:name w:val="Normal"/>
     <w:qFormat/>
-    <w:rsid w:val="004A0126"/>
+    <w:rsid w:val="00D65738"/>
     <w:pPr>
       <w:spacing w:after="0" w:line="481" w:lineRule="auto"/>
       <w:jc w:val="both"/>

</xml_diff>